<commit_message>
modified: updated translation function name
</commit_message>
<xml_diff>
--- a/3_1/MD3_1.docx
+++ b/3_1/MD3_1.docx
@@ -497,9 +497,15 @@
         <w:rPr>
           <w:b/>
         </w:rPr>
-        <w:t>perform_translation</w:t>
-      </w:r>
-      <w:proofErr w:type="spellEnd"/>
+        <w:t>ff</w:t>
+      </w:r>
+      <w:proofErr w:type="spellEnd"/>
+      <w:r>
+        <w:rPr>
+          <w:b/>
+        </w:rPr>
+        <w:t xml:space="preserve"> </w:t>
+      </w:r>
       <w:r>
         <w:t xml:space="preserve"> </w:t>
       </w:r>

</xml_diff>